<commit_message>
Imrpoved WiFi handling and Build Guide
</commit_message>
<xml_diff>
--- a/monitair/documents/Monitair User Guide.docx
+++ b/monitair/documents/Monitair User Guide.docx
@@ -17,7 +17,13 @@
     </w:p>
     <w:p>
       <w:r>
-        <w:t>Version 1.0</w:t>
+        <w:t xml:space="preserve">Version </w:t>
+      </w:r>
+      <w:r>
+        <w:t>2</w:t>
+      </w:r>
+      <w:r>
+        <w:t>.0</w:t>
       </w:r>
       <w:r>
         <w:t xml:space="preserve"> – Rob Miles</w:t>
@@ -109,7 +115,15 @@
         </w:numPr>
       </w:pPr>
       <w:r>
-        <w:t>SDS011 or ZPH01 air quality sensor (the sensor type is automatically detected)</w:t>
+        <w:t>SDS011</w:t>
+      </w:r>
+      <w:r>
+        <w:t>, PMS5003/7003</w:t>
+      </w:r>
+      <w:bookmarkStart w:id="0" w:name="_GoBack"/>
+      <w:bookmarkEnd w:id="0"/>
+      <w:r>
+        <w:t xml:space="preserve"> or ZPH01 air quality sensor (the sensor type is automatically detected)</w:t>
       </w:r>
     </w:p>
     <w:p>
@@ -214,6 +228,7 @@
         <w:pStyle w:val="Heading1"/>
       </w:pPr>
       <w:r>
+        <w:lastRenderedPageBreak/>
         <w:t>Using Configuration Mode</w:t>
       </w:r>
     </w:p>
@@ -356,7 +371,6 @@
     </w:p>
     <w:p>
       <w:r>
-        <w:lastRenderedPageBreak/>
         <w:t xml:space="preserve">You can use the equivalent </w:t>
       </w:r>
       <w:proofErr w:type="spellStart"/>
@@ -534,6 +548,7 @@
               <w:rPr>
                 <w:noProof/>
               </w:rPr>
+              <w:lastRenderedPageBreak/>
               <w:drawing>
                 <wp:inline distT="0" distB="0" distL="0" distR="0" wp14:anchorId="652DA7C0" wp14:editId="238950BC">
                   <wp:extent cx="2911494" cy="3067038"/>
@@ -674,7 +689,6 @@
               <w:rPr>
                 <w:noProof/>
               </w:rPr>
-              <w:lastRenderedPageBreak/>
               <w:drawing>
                 <wp:inline distT="0" distB="0" distL="0" distR="0" wp14:anchorId="7CC734C8" wp14:editId="0140D1B3">
                   <wp:extent cx="2760029" cy="3695652"/>
@@ -823,15 +837,7 @@
         <w:t xml:space="preserve"> processor. Connect a serial terminal to the device and set the baud rate to 115200. </w:t>
       </w:r>
       <w:r>
-        <w:t xml:space="preserve">The screenshots were created using the Serial Monitor which his part of the Arduino </w:t>
-      </w:r>
-      <w:proofErr w:type="gramStart"/>
-      <w:r>
-        <w:t>SDK</w:t>
-      </w:r>
-      <w:proofErr w:type="gramEnd"/>
-      <w:r>
-        <w:t xml:space="preserve"> but you can use any terminal that you like. </w:t>
+        <w:t xml:space="preserve">The screenshots were created using the Serial Monitor which his part of the Arduino SDK but you can use any terminal that you like. </w:t>
       </w:r>
       <w:r>
         <w:t xml:space="preserve">When you reset the device the following </w:t>
@@ -853,6 +859,7 @@
         <w:rPr>
           <w:noProof/>
         </w:rPr>
+        <w:lastRenderedPageBreak/>
         <w:drawing>
           <wp:inline distT="0" distB="0" distL="0" distR="0" wp14:anchorId="2EB96904" wp14:editId="19FE7FA5">
             <wp:extent cx="5731510" cy="2971800"/>
@@ -906,7 +913,6 @@
     </w:p>
     <w:p>
       <w:r>
-        <w:lastRenderedPageBreak/>
         <w:t>Once the processors and sensors have been started t</w:t>
       </w:r>
       <w:r>
@@ -1023,6 +1029,7 @@
         <w:pStyle w:val="Heading2"/>
       </w:pPr>
       <w:r>
+        <w:lastRenderedPageBreak/>
         <w:t>host command</w:t>
       </w:r>
     </w:p>
@@ -1152,7 +1159,6 @@
     </w:p>
     <w:p>
       <w:r>
-        <w:lastRenderedPageBreak/>
         <w:t xml:space="preserve">If the text that is entered is invalid </w:t>
       </w:r>
       <w:r>
@@ -1162,13 +1168,8 @@
         <w:t xml:space="preserve">is expected) </w:t>
       </w:r>
       <w:r>
-        <w:t xml:space="preserve">an error is </w:t>
-      </w:r>
-      <w:proofErr w:type="gramStart"/>
-      <w:r>
-        <w:t>displayed</w:t>
-      </w:r>
-      <w:proofErr w:type="gramEnd"/>
+        <w:t>an error is displayed</w:t>
+      </w:r>
       <w:r>
         <w:t xml:space="preserve"> and the setting is updated</w:t>
       </w:r>
@@ -1272,6 +1273,7 @@
     <w:p>
       <w:proofErr w:type="gramStart"/>
       <w:r>
+        <w:lastRenderedPageBreak/>
         <w:t>Finally</w:t>
       </w:r>
       <w:proofErr w:type="gramEnd"/>
@@ -1292,15 +1294,7 @@
         <w:t xml:space="preserve">The restart command restarts the device. It is </w:t>
       </w:r>
       <w:r>
-        <w:t xml:space="preserve">equivalent to pressing the reset </w:t>
-      </w:r>
-      <w:proofErr w:type="gramStart"/>
-      <w:r>
-        <w:t>button, or</w:t>
-      </w:r>
-      <w:proofErr w:type="gramEnd"/>
-      <w:r>
-        <w:t xml:space="preserve"> turning the device off and on again. </w:t>
+        <w:t xml:space="preserve">equivalent to pressing the reset button, or turning the device off and on again. </w:t>
       </w:r>
     </w:p>
     <w:p>
@@ -1938,7 +1932,6 @@
         </w:rPr>
         <w:t xml:space="preserve">]: </w:t>
       </w:r>
-      <w:bookmarkStart w:id="0" w:name="_GoBack"/>
       <w:proofErr w:type="spellStart"/>
       <w:r>
         <w:rPr>
@@ -1957,7 +1950,6 @@
         </w:rPr>
         <w:t>/data</w:t>
       </w:r>
-      <w:bookmarkEnd w:id="0"/>
       <w:r>
         <w:rPr>
           <w:rFonts w:ascii="Consolas" w:hAnsi="Consolas"/>
@@ -3947,6 +3939,36 @@
       </w:tblBorders>
     </w:tblPr>
   </w:style>
+  <w:style w:type="paragraph" w:styleId="BalloonText">
+    <w:name w:val="Balloon Text"/>
+    <w:basedOn w:val="Normal"/>
+    <w:link w:val="BalloonTextChar"/>
+    <w:uiPriority w:val="99"/>
+    <w:semiHidden/>
+    <w:unhideWhenUsed/>
+    <w:rsid w:val="00056CDE"/>
+    <w:pPr>
+      <w:spacing w:after="0" w:line="240" w:lineRule="auto"/>
+    </w:pPr>
+    <w:rPr>
+      <w:rFonts w:ascii="Segoe UI" w:hAnsi="Segoe UI" w:cs="Segoe UI"/>
+      <w:sz w:val="18"/>
+      <w:szCs w:val="18"/>
+    </w:rPr>
+  </w:style>
+  <w:style w:type="character" w:customStyle="1" w:styleId="BalloonTextChar">
+    <w:name w:val="Balloon Text Char"/>
+    <w:basedOn w:val="DefaultParagraphFont"/>
+    <w:link w:val="BalloonText"/>
+    <w:uiPriority w:val="99"/>
+    <w:semiHidden/>
+    <w:rsid w:val="00056CDE"/>
+    <w:rPr>
+      <w:rFonts w:ascii="Segoe UI" w:hAnsi="Segoe UI" w:cs="Segoe UI"/>
+      <w:sz w:val="18"/>
+      <w:szCs w:val="18"/>
+    </w:rPr>
+  </w:style>
 </w:styles>
 </file>
 

</xml_diff>